<commit_message>
adding new chapter 26, Travelling Ettiquette.
</commit_message>
<xml_diff>
--- a/BAB-26-ADAB-BEPERGIAN.docx
+++ b/BAB-26-ADAB-BEPERGIAN.docx
@@ -138,92 +138,26 @@
                                 <w:sz w:val="30"/>
                               </w:rPr>
                             </w:pPr>
-                            <w:proofErr w:type="spellStart"/>
-                            <w:proofErr w:type="gramStart"/>
                             <w:r>
                               <w:rPr>
                                 <w:b/>
                                 <w:sz w:val="30"/>
                               </w:rPr>
-                              <w:t>Tanggal</w:t>
+                              <w:t>Tanggal : ______</w:t>
                             </w:r>
-                            <w:proofErr w:type="spellEnd"/>
                             <w:r>
                               <w:rPr>
                                 <w:b/>
                                 <w:sz w:val="30"/>
                               </w:rPr>
-                              <w:t xml:space="preserve"> :</w:t>
+                              <w:t xml:space="preserve">___ Hari : ________________ Bulan : _____________________ </w:t>
                             </w:r>
-                            <w:proofErr w:type="gramEnd"/>
                             <w:r>
                               <w:rPr>
                                 <w:b/>
                                 <w:sz w:val="30"/>
                               </w:rPr>
-                              <w:t xml:space="preserve"> ______</w:t>
-                            </w:r>
-                            <w:r>
-                              <w:rPr>
-                                <w:b/>
-                                <w:sz w:val="30"/>
-                              </w:rPr>
-                              <w:t xml:space="preserve">___ </w:t>
-                            </w:r>
-                            <w:proofErr w:type="spellStart"/>
-                            <w:r>
-                              <w:rPr>
-                                <w:b/>
-                                <w:sz w:val="30"/>
-                              </w:rPr>
-                              <w:t>Hari</w:t>
-                            </w:r>
-                            <w:proofErr w:type="spellEnd"/>
-                            <w:r>
-                              <w:rPr>
-                                <w:b/>
-                                <w:sz w:val="30"/>
-                              </w:rPr>
-                              <w:t xml:space="preserve"> : ________________ </w:t>
-                            </w:r>
-                            <w:proofErr w:type="spellStart"/>
-                            <w:r>
-                              <w:rPr>
-                                <w:b/>
-                                <w:sz w:val="30"/>
-                              </w:rPr>
-                              <w:t>Bulan</w:t>
-                            </w:r>
-                            <w:proofErr w:type="spellEnd"/>
-                            <w:r>
-                              <w:rPr>
-                                <w:b/>
-                                <w:sz w:val="30"/>
-                              </w:rPr>
-                              <w:t xml:space="preserve"> : _____________________ </w:t>
-                            </w:r>
-                            <w:r>
-                              <w:rPr>
-                                <w:b/>
-                                <w:sz w:val="30"/>
-                              </w:rPr>
-                              <w:t xml:space="preserve"> </w:t>
-                            </w:r>
-                            <w:proofErr w:type="spellStart"/>
-                            <w:r>
-                              <w:rPr>
-                                <w:b/>
-                                <w:sz w:val="30"/>
-                              </w:rPr>
-                              <w:t>Tahun</w:t>
-                            </w:r>
-                            <w:proofErr w:type="spellEnd"/>
-                            <w:r>
-                              <w:rPr>
-                                <w:b/>
-                                <w:sz w:val="30"/>
-                              </w:rPr>
-                              <w:t xml:space="preserve"> : _____________</w:t>
+                              <w:t xml:space="preserve"> Tahun : _____________</w:t>
                             </w:r>
                           </w:p>
                         </w:txbxContent>
@@ -355,7 +289,6 @@
           </mc:Fallback>
         </mc:AlternateContent>
       </w:r>
-      <w:proofErr w:type="gramStart"/>
       <w:r>
         <w:rPr>
           <w:b/>
@@ -370,34 +303,15 @@
           <w:sz w:val="28"/>
           <w:szCs w:val="24"/>
         </w:rPr>
-        <w:t xml:space="preserve"> :</w:t>
-      </w:r>
-      <w:proofErr w:type="gramEnd"/>
+        <w:t xml:space="preserve"> : </w:t>
+      </w:r>
       <w:r>
         <w:rPr>
           <w:b/>
           <w:sz w:val="28"/>
           <w:szCs w:val="24"/>
         </w:rPr>
-        <w:t xml:space="preserve"> </w:t>
-      </w:r>
-      <w:proofErr w:type="spellStart"/>
-      <w:r>
-        <w:rPr>
-          <w:b/>
-          <w:sz w:val="28"/>
-          <w:szCs w:val="24"/>
-        </w:rPr>
-        <w:t>Adab</w:t>
-      </w:r>
-      <w:proofErr w:type="spellEnd"/>
-      <w:r>
-        <w:rPr>
-          <w:b/>
-          <w:sz w:val="28"/>
-          <w:szCs w:val="24"/>
-        </w:rPr>
-        <w:t xml:space="preserve"> </w:t>
+        <w:t xml:space="preserve">Adab </w:t>
       </w:r>
       <w:r>
         <w:rPr>
@@ -1102,7 +1016,22 @@
           <w:noProof/>
           <w:lang w:val="id-ID"/>
         </w:rPr>
-        <w:t>Ketika berjumla sesama muslim maka dianjurkan untuk _______________________ salam.</w:t>
+        <w:t xml:space="preserve">Ketika </w:t>
+      </w:r>
+      <w:r>
+        <w:rPr>
+          <w:noProof/>
+        </w:rPr>
+        <w:t>berjumpa</w:t>
+      </w:r>
+      <w:bookmarkStart w:id="0" w:name="_GoBack"/>
+      <w:bookmarkEnd w:id="0"/>
+      <w:r>
+        <w:rPr>
+          <w:noProof/>
+          <w:lang w:val="id-ID"/>
+        </w:rPr>
+        <w:t xml:space="preserve"> sesama muslim maka dianjurkan untuk _______________________ salam.</w:t>
       </w:r>
     </w:p>
     <w:p>
@@ -1142,7 +1071,6 @@
         </w:rPr>
         <w:t xml:space="preserve">Tauladan kita </w:t>
       </w:r>
-      <w:proofErr w:type="spellStart"/>
       <w:r>
         <w:rPr>
           <w:b/>
@@ -1150,7 +1078,6 @@
         </w:rPr>
         <w:t>Rasulullah</w:t>
       </w:r>
-      <w:proofErr w:type="spellEnd"/>
       <w:r>
         <w:rPr>
           <w:color w:val="FF0000"/>
@@ -1906,92 +1833,26 @@
                                 <w:sz w:val="30"/>
                               </w:rPr>
                             </w:pPr>
-                            <w:proofErr w:type="spellStart"/>
-                            <w:proofErr w:type="gramStart"/>
                             <w:r>
                               <w:rPr>
                                 <w:b/>
                                 <w:sz w:val="30"/>
                               </w:rPr>
-                              <w:t>Tanggal</w:t>
+                              <w:t>Tanggal : ______</w:t>
                             </w:r>
-                            <w:proofErr w:type="spellEnd"/>
                             <w:r>
                               <w:rPr>
                                 <w:b/>
                                 <w:sz w:val="30"/>
                               </w:rPr>
-                              <w:t xml:space="preserve"> :</w:t>
+                              <w:t xml:space="preserve">___ Hari : ________________ Bulan : _____________________ </w:t>
                             </w:r>
-                            <w:proofErr w:type="gramEnd"/>
                             <w:r>
                               <w:rPr>
                                 <w:b/>
                                 <w:sz w:val="30"/>
                               </w:rPr>
-                              <w:t xml:space="preserve"> ______</w:t>
-                            </w:r>
-                            <w:r>
-                              <w:rPr>
-                                <w:b/>
-                                <w:sz w:val="30"/>
-                              </w:rPr>
-                              <w:t xml:space="preserve">___ </w:t>
-                            </w:r>
-                            <w:proofErr w:type="spellStart"/>
-                            <w:r>
-                              <w:rPr>
-                                <w:b/>
-                                <w:sz w:val="30"/>
-                              </w:rPr>
-                              <w:t>Hari</w:t>
-                            </w:r>
-                            <w:proofErr w:type="spellEnd"/>
-                            <w:r>
-                              <w:rPr>
-                                <w:b/>
-                                <w:sz w:val="30"/>
-                              </w:rPr>
-                              <w:t xml:space="preserve"> : ________________ </w:t>
-                            </w:r>
-                            <w:proofErr w:type="spellStart"/>
-                            <w:r>
-                              <w:rPr>
-                                <w:b/>
-                                <w:sz w:val="30"/>
-                              </w:rPr>
-                              <w:t>Bulan</w:t>
-                            </w:r>
-                            <w:proofErr w:type="spellEnd"/>
-                            <w:r>
-                              <w:rPr>
-                                <w:b/>
-                                <w:sz w:val="30"/>
-                              </w:rPr>
-                              <w:t xml:space="preserve"> : _____________________ </w:t>
-                            </w:r>
-                            <w:r>
-                              <w:rPr>
-                                <w:b/>
-                                <w:sz w:val="30"/>
-                              </w:rPr>
-                              <w:t xml:space="preserve"> </w:t>
-                            </w:r>
-                            <w:proofErr w:type="spellStart"/>
-                            <w:r>
-                              <w:rPr>
-                                <w:b/>
-                                <w:sz w:val="30"/>
-                              </w:rPr>
-                              <w:t>Tahun</w:t>
-                            </w:r>
-                            <w:proofErr w:type="spellEnd"/>
-                            <w:r>
-                              <w:rPr>
-                                <w:b/>
-                                <w:sz w:val="30"/>
-                              </w:rPr>
-                              <w:t xml:space="preserve"> : _____________</w:t>
+                              <w:t xml:space="preserve"> Tahun : _____________</w:t>
                             </w:r>
                           </w:p>
                         </w:txbxContent>
@@ -3752,7 +3613,6 @@
         </w:rPr>
         <w:t xml:space="preserve"> </w:t>
       </w:r>
-      <w:proofErr w:type="spellStart"/>
       <w:r>
         <w:rPr>
           <w:b/>
@@ -3760,7 +3620,6 @@
         </w:rPr>
         <w:t>Rasulullah</w:t>
       </w:r>
-      <w:proofErr w:type="spellEnd"/>
       <w:r>
         <w:rPr>
           <w:color w:val="FF0000"/>
@@ -3989,15 +3848,8 @@
         <w:spacing w:after="0" w:line="480" w:lineRule="auto"/>
         <w:contextualSpacing w:val="0"/>
       </w:pPr>
-      <w:proofErr w:type="spellStart"/>
-      <w:proofErr w:type="gramStart"/>
-      <w:r>
-        <w:t>Apa</w:t>
-      </w:r>
-      <w:proofErr w:type="spellEnd"/>
-      <w:proofErr w:type="gramEnd"/>
-      <w:r>
-        <w:t xml:space="preserve"> </w:t>
+      <w:r>
+        <w:t xml:space="preserve">Apa </w:t>
       </w:r>
       <w:r>
         <w:rPr>
@@ -5164,15 +5016,7 @@
                               <w:rPr>
                                 <w:b/>
                               </w:rPr>
-                              <w:t>BERHIT</w:t>
-                            </w:r>
-                            <w:bookmarkStart w:id="0" w:name="_GoBack"/>
-                            <w:bookmarkEnd w:id="0"/>
-                            <w:r>
-                              <w:rPr>
-                                <w:b/>
-                              </w:rPr>
-                              <w:t>UNG</w:t>
+                              <w:t>BERHITUNG</w:t>
                             </w:r>
                           </w:p>
                         </w:txbxContent>
@@ -5983,14 +5827,7 @@
                                 <w:sz w:val="32"/>
                                 <w:lang w:val="id-ID"/>
                               </w:rPr>
-                              <w:t xml:space="preserve"> </w:t>
-                            </w:r>
-                            <w:r>
-                              <w:rPr>
-                                <w:sz w:val="32"/>
-                                <w:lang w:val="id-ID"/>
-                              </w:rPr>
-                              <w:t>24</w:t>
+                              <w:t xml:space="preserve"> 24</w:t>
                             </w:r>
                             <w:r>
                               <w:rPr>

</xml_diff>